<commit_message>
Added Module 3 Exchange
</commit_message>
<xml_diff>
--- a/InterviewQuestions/interview questions.docx
+++ b/InterviewQuestions/interview questions.docx
@@ -90,7 +90,25 @@
           <w:color w:val="000000"/>
           <w:lang w:eastAsia="en-AU"/>
         </w:rPr>
-        <w:t xml:space="preserve"> to connect applications, data and devices to overcome the gap. An application network is a better </w:t>
+        <w:t xml:space="preserve"> to connect applications, </w:t>
+      </w:r>
+      <w:proofErr w:type="gramStart"/>
+      <w:r>
+        <w:rPr>
+          <w:rFonts w:ascii="Calibri" w:eastAsia="Times New Roman" w:hAnsi="Calibri" w:cs="Calibri"/>
+          <w:color w:val="000000"/>
+          <w:lang w:eastAsia="en-AU"/>
+        </w:rPr>
+        <w:t>data</w:t>
+      </w:r>
+      <w:proofErr w:type="gramEnd"/>
+      <w:r>
+        <w:rPr>
+          <w:rFonts w:ascii="Calibri" w:eastAsia="Times New Roman" w:hAnsi="Calibri" w:cs="Calibri"/>
+          <w:color w:val="000000"/>
+          <w:lang w:eastAsia="en-AU"/>
+        </w:rPr>
+        <w:t xml:space="preserve"> and devices to overcome the gap. An application network is a better </w:t>
       </w:r>
       <w:r>
         <w:rPr>
@@ -122,7 +140,25 @@
           <w:color w:val="000000"/>
           <w:lang w:eastAsia="en-AU"/>
         </w:rPr>
-        <w:t>APIs that exposes some or all of their assets and data on the network. That network allows other consumers from other parts of the business to come in and discover and use those assets.</w:t>
+        <w:t xml:space="preserve">APIs that exposes some or </w:t>
+      </w:r>
+      <w:proofErr w:type="gramStart"/>
+      <w:r>
+        <w:rPr>
+          <w:rFonts w:ascii="Calibri" w:eastAsia="Times New Roman" w:hAnsi="Calibri" w:cs="Calibri"/>
+          <w:color w:val="000000"/>
+          <w:lang w:eastAsia="en-AU"/>
+        </w:rPr>
+        <w:t>all of</w:t>
+      </w:r>
+      <w:proofErr w:type="gramEnd"/>
+      <w:r>
+        <w:rPr>
+          <w:rFonts w:ascii="Calibri" w:eastAsia="Times New Roman" w:hAnsi="Calibri" w:cs="Calibri"/>
+          <w:color w:val="000000"/>
+          <w:lang w:eastAsia="en-AU"/>
+        </w:rPr>
+        <w:t xml:space="preserve"> their assets and data on the network. That network allows other consumers from other parts of the business to come in and discover and use those assets.</w:t>
       </w:r>
       <w:r>
         <w:rPr>
@@ -310,7 +346,25 @@
           <w:color w:val="000000"/>
           <w:lang w:eastAsia="en-AU"/>
         </w:rPr>
-        <w:t xml:space="preserve"> System APIs, Process APIs and Experience APIs.</w:t>
+        <w:t xml:space="preserve"> System APIs, Process </w:t>
+      </w:r>
+      <w:proofErr w:type="gramStart"/>
+      <w:r>
+        <w:rPr>
+          <w:rFonts w:ascii="Calibri" w:eastAsia="Times New Roman" w:hAnsi="Calibri" w:cs="Calibri"/>
+          <w:color w:val="000000"/>
+          <w:lang w:eastAsia="en-AU"/>
+        </w:rPr>
+        <w:t>APIs</w:t>
+      </w:r>
+      <w:proofErr w:type="gramEnd"/>
+      <w:r>
+        <w:rPr>
+          <w:rFonts w:ascii="Calibri" w:eastAsia="Times New Roman" w:hAnsi="Calibri" w:cs="Calibri"/>
+          <w:color w:val="000000"/>
+          <w:lang w:eastAsia="en-AU"/>
+        </w:rPr>
+        <w:t xml:space="preserve"> and Experience APIs.</w:t>
       </w:r>
     </w:p>
     <w:p>
@@ -440,7 +494,29 @@
           <w:color w:val="000000"/>
           <w:lang w:eastAsia="en-AU"/>
         </w:rPr>
-        <w:t>eatures of AnyPoint Platform</w:t>
+        <w:t xml:space="preserve">eatures of </w:t>
+      </w:r>
+      <w:proofErr w:type="spellStart"/>
+      <w:r>
+        <w:rPr>
+          <w:rFonts w:ascii="Calibri" w:eastAsia="Times New Roman" w:hAnsi="Calibri" w:cs="Calibri"/>
+          <w:b/>
+          <w:bCs/>
+          <w:color w:val="000000"/>
+          <w:lang w:eastAsia="en-AU"/>
+        </w:rPr>
+        <w:t>AnyPoint</w:t>
+      </w:r>
+      <w:proofErr w:type="spellEnd"/>
+      <w:r>
+        <w:rPr>
+          <w:rFonts w:ascii="Calibri" w:eastAsia="Times New Roman" w:hAnsi="Calibri" w:cs="Calibri"/>
+          <w:b/>
+          <w:bCs/>
+          <w:color w:val="000000"/>
+          <w:lang w:eastAsia="en-AU"/>
+        </w:rPr>
+        <w:t xml:space="preserve"> Platform</w:t>
       </w:r>
       <w:r>
         <w:rPr>
@@ -464,13 +540,23 @@
           <w:lang w:eastAsia="en-AU"/>
         </w:rPr>
       </w:pPr>
-      <w:r>
-        <w:rPr>
-          <w:rFonts w:ascii="Calibri" w:eastAsia="Times New Roman" w:hAnsi="Calibri" w:cs="Calibri"/>
-          <w:color w:val="000000"/>
-          <w:lang w:eastAsia="en-AU"/>
-        </w:rPr>
-        <w:t>Anypoint Platform</w:t>
+      <w:proofErr w:type="spellStart"/>
+      <w:r>
+        <w:rPr>
+          <w:rFonts w:ascii="Calibri" w:eastAsia="Times New Roman" w:hAnsi="Calibri" w:cs="Calibri"/>
+          <w:color w:val="000000"/>
+          <w:lang w:eastAsia="en-AU"/>
+        </w:rPr>
+        <w:t>Anypoint</w:t>
+      </w:r>
+      <w:proofErr w:type="spellEnd"/>
+      <w:r>
+        <w:rPr>
+          <w:rFonts w:ascii="Calibri" w:eastAsia="Times New Roman" w:hAnsi="Calibri" w:cs="Calibri"/>
+          <w:color w:val="000000"/>
+          <w:lang w:eastAsia="en-AU"/>
+        </w:rPr>
+        <w:t xml:space="preserve"> Platform</w:t>
       </w:r>
       <w:r>
         <w:rPr>
@@ -530,27 +616,63 @@
           <w:color w:val="000000"/>
           <w:lang w:eastAsia="en-AU"/>
         </w:rPr>
-        <w:t xml:space="preserve"> iPaaS, ESB, and a unified solution for API management, design and publishing.</w:t>
-      </w:r>
-    </w:p>
-    <w:p>
-      <w:pPr>
-        <w:pStyle w:val="ListParagraph"/>
-        <w:spacing w:after="0" w:line="240" w:lineRule="auto"/>
-        <w:jc w:val="both"/>
-        <w:rPr>
-          <w:rFonts w:ascii="Calibri" w:eastAsia="Times New Roman" w:hAnsi="Calibri" w:cs="Calibri"/>
-          <w:color w:val="000000"/>
-          <w:lang w:eastAsia="en-AU"/>
-        </w:rPr>
-      </w:pPr>
-      <w:r>
-        <w:rPr>
-          <w:rFonts w:ascii="Calibri" w:eastAsia="Times New Roman" w:hAnsi="Calibri" w:cs="Calibri"/>
-          <w:color w:val="000000"/>
-          <w:lang w:eastAsia="en-AU"/>
-        </w:rPr>
-        <w:t>The key features of Anypoint Platform are:</w:t>
+        <w:t xml:space="preserve"> iPaaS, ESB, and a unified solution for API management, </w:t>
+      </w:r>
+      <w:proofErr w:type="gramStart"/>
+      <w:r>
+        <w:rPr>
+          <w:rFonts w:ascii="Calibri" w:eastAsia="Times New Roman" w:hAnsi="Calibri" w:cs="Calibri"/>
+          <w:color w:val="000000"/>
+          <w:lang w:eastAsia="en-AU"/>
+        </w:rPr>
+        <w:t>design</w:t>
+      </w:r>
+      <w:proofErr w:type="gramEnd"/>
+      <w:r>
+        <w:rPr>
+          <w:rFonts w:ascii="Calibri" w:eastAsia="Times New Roman" w:hAnsi="Calibri" w:cs="Calibri"/>
+          <w:color w:val="000000"/>
+          <w:lang w:eastAsia="en-AU"/>
+        </w:rPr>
+        <w:t xml:space="preserve"> and publishing.</w:t>
+      </w:r>
+    </w:p>
+    <w:p>
+      <w:pPr>
+        <w:pStyle w:val="ListParagraph"/>
+        <w:spacing w:after="0" w:line="240" w:lineRule="auto"/>
+        <w:jc w:val="both"/>
+        <w:rPr>
+          <w:rFonts w:ascii="Calibri" w:eastAsia="Times New Roman" w:hAnsi="Calibri" w:cs="Calibri"/>
+          <w:color w:val="000000"/>
+          <w:lang w:eastAsia="en-AU"/>
+        </w:rPr>
+      </w:pPr>
+      <w:r>
+        <w:rPr>
+          <w:rFonts w:ascii="Calibri" w:eastAsia="Times New Roman" w:hAnsi="Calibri" w:cs="Calibri"/>
+          <w:color w:val="000000"/>
+          <w:lang w:eastAsia="en-AU"/>
+        </w:rPr>
+        <w:t xml:space="preserve">The key features of </w:t>
+      </w:r>
+      <w:proofErr w:type="spellStart"/>
+      <w:r>
+        <w:rPr>
+          <w:rFonts w:ascii="Calibri" w:eastAsia="Times New Roman" w:hAnsi="Calibri" w:cs="Calibri"/>
+          <w:color w:val="000000"/>
+          <w:lang w:eastAsia="en-AU"/>
+        </w:rPr>
+        <w:t>Anypoint</w:t>
+      </w:r>
+      <w:proofErr w:type="spellEnd"/>
+      <w:r>
+        <w:rPr>
+          <w:rFonts w:ascii="Calibri" w:eastAsia="Times New Roman" w:hAnsi="Calibri" w:cs="Calibri"/>
+          <w:color w:val="000000"/>
+          <w:lang w:eastAsia="en-AU"/>
+        </w:rPr>
+        <w:t xml:space="preserve"> Platform are:</w:t>
       </w:r>
     </w:p>
     <w:p>
@@ -584,7 +706,25 @@
           <w:color w:val="000000"/>
           <w:lang w:eastAsia="en-AU"/>
         </w:rPr>
-        <w:t xml:space="preserve"> enabling companies to connect data, devices and applications anywhere.</w:t>
+        <w:t xml:space="preserve"> enabling companies to connect data, </w:t>
+      </w:r>
+      <w:proofErr w:type="gramStart"/>
+      <w:r>
+        <w:rPr>
+          <w:rFonts w:ascii="Calibri" w:eastAsia="Times New Roman" w:hAnsi="Calibri" w:cs="Calibri"/>
+          <w:color w:val="000000"/>
+          <w:lang w:eastAsia="en-AU"/>
+        </w:rPr>
+        <w:t>devices</w:t>
+      </w:r>
+      <w:proofErr w:type="gramEnd"/>
+      <w:r>
+        <w:rPr>
+          <w:rFonts w:ascii="Calibri" w:eastAsia="Times New Roman" w:hAnsi="Calibri" w:cs="Calibri"/>
+          <w:color w:val="000000"/>
+          <w:lang w:eastAsia="en-AU"/>
+        </w:rPr>
+        <w:t xml:space="preserve"> and applications anywhere.</w:t>
       </w:r>
     </w:p>
     <w:p>
@@ -727,7 +867,25 @@
           <w:color w:val="000000"/>
           <w:lang w:eastAsia="en-AU"/>
         </w:rPr>
-        <w:t xml:space="preserve">MuleSoft's Anypoint Studio is a user-friendly </w:t>
+        <w:t xml:space="preserve">MuleSoft's </w:t>
+      </w:r>
+      <w:proofErr w:type="spellStart"/>
+      <w:r>
+        <w:rPr>
+          <w:rFonts w:ascii="Calibri" w:eastAsia="Times New Roman" w:hAnsi="Calibri" w:cs="Calibri"/>
+          <w:color w:val="000000"/>
+          <w:lang w:eastAsia="en-AU"/>
+        </w:rPr>
+        <w:t>Anypoint</w:t>
+      </w:r>
+      <w:proofErr w:type="spellEnd"/>
+      <w:r>
+        <w:rPr>
+          <w:rFonts w:ascii="Calibri" w:eastAsia="Times New Roman" w:hAnsi="Calibri" w:cs="Calibri"/>
+          <w:color w:val="000000"/>
+          <w:lang w:eastAsia="en-AU"/>
+        </w:rPr>
+        <w:t xml:space="preserve"> Studio is a user-friendly </w:t>
       </w:r>
       <w:r>
         <w:rPr>
@@ -751,7 +909,25 @@
           <w:color w:val="000000"/>
           <w:lang w:eastAsia="en-AU"/>
         </w:rPr>
-        <w:t xml:space="preserve"> We would use Anypoint Studio to develop an API or connector to be deployed as a reusable asset.</w:t>
+        <w:t xml:space="preserve"> We would use </w:t>
+      </w:r>
+      <w:proofErr w:type="spellStart"/>
+      <w:r>
+        <w:rPr>
+          <w:rFonts w:ascii="Calibri" w:eastAsia="Times New Roman" w:hAnsi="Calibri" w:cs="Calibri"/>
+          <w:color w:val="000000"/>
+          <w:lang w:eastAsia="en-AU"/>
+        </w:rPr>
+        <w:t>Anypoint</w:t>
+      </w:r>
+      <w:proofErr w:type="spellEnd"/>
+      <w:r>
+        <w:rPr>
+          <w:rFonts w:ascii="Calibri" w:eastAsia="Times New Roman" w:hAnsi="Calibri" w:cs="Calibri"/>
+          <w:color w:val="000000"/>
+          <w:lang w:eastAsia="en-AU"/>
+        </w:rPr>
+        <w:t xml:space="preserve"> Studio to develop an API or connector to be deployed as a reusable asset.</w:t>
       </w:r>
       <w:r>
         <w:rPr>
@@ -799,7 +975,29 @@
           <w:color w:val="000000"/>
           <w:lang w:eastAsia="en-AU"/>
         </w:rPr>
-        <w:t>How can you build Application Networks with AnyPoint Platform?</w:t>
+        <w:t xml:space="preserve">How can you build Application Networks with </w:t>
+      </w:r>
+      <w:proofErr w:type="spellStart"/>
+      <w:r>
+        <w:rPr>
+          <w:rFonts w:ascii="Calibri" w:eastAsia="Times New Roman" w:hAnsi="Calibri" w:cs="Calibri"/>
+          <w:b/>
+          <w:bCs/>
+          <w:color w:val="000000"/>
+          <w:lang w:eastAsia="en-AU"/>
+        </w:rPr>
+        <w:t>AnyPoint</w:t>
+      </w:r>
+      <w:proofErr w:type="spellEnd"/>
+      <w:r>
+        <w:rPr>
+          <w:rFonts w:ascii="Calibri" w:eastAsia="Times New Roman" w:hAnsi="Calibri" w:cs="Calibri"/>
+          <w:b/>
+          <w:bCs/>
+          <w:color w:val="000000"/>
+          <w:lang w:eastAsia="en-AU"/>
+        </w:rPr>
+        <w:t xml:space="preserve"> Platform?</w:t>
       </w:r>
     </w:p>
     <w:p>
@@ -835,7 +1033,25 @@
           <w:color w:val="000000"/>
           <w:lang w:eastAsia="en-AU"/>
         </w:rPr>
-        <w:t>. We can build reusable assets like modern APIs and REST connectors in Anypoint platform by designing specifications in Design centre, publishing APIs to Exchange to be discovered by other users and managing the APIs in API Manager.</w:t>
+        <w:t xml:space="preserve">. We can build reusable assets like modern APIs and REST connectors in </w:t>
+      </w:r>
+      <w:proofErr w:type="spellStart"/>
+      <w:r>
+        <w:rPr>
+          <w:rFonts w:ascii="Calibri" w:eastAsia="Times New Roman" w:hAnsi="Calibri" w:cs="Calibri"/>
+          <w:color w:val="000000"/>
+          <w:lang w:eastAsia="en-AU"/>
+        </w:rPr>
+        <w:t>Anypoint</w:t>
+      </w:r>
+      <w:proofErr w:type="spellEnd"/>
+      <w:r>
+        <w:rPr>
+          <w:rFonts w:ascii="Calibri" w:eastAsia="Times New Roman" w:hAnsi="Calibri" w:cs="Calibri"/>
+          <w:color w:val="000000"/>
+          <w:lang w:eastAsia="en-AU"/>
+        </w:rPr>
+        <w:t xml:space="preserve"> platform by designing specifications in Design centre, publishing APIs to Exchange to be discovered by other users and managing the APIs in API Manager.</w:t>
       </w:r>
     </w:p>
     <w:p>
@@ -952,7 +1168,25 @@
           <w:color w:val="000000"/>
           <w:lang w:eastAsia="en-AU"/>
         </w:rPr>
-        <w:t xml:space="preserve"> (Eg: Sur La Table – US retail company)</w:t>
+        <w:t xml:space="preserve"> (</w:t>
+      </w:r>
+      <w:proofErr w:type="spellStart"/>
+      <w:r>
+        <w:rPr>
+          <w:rFonts w:ascii="Calibri" w:eastAsia="Times New Roman" w:hAnsi="Calibri" w:cs="Calibri"/>
+          <w:color w:val="000000"/>
+          <w:lang w:eastAsia="en-AU"/>
+        </w:rPr>
+        <w:t>Eg</w:t>
+      </w:r>
+      <w:proofErr w:type="spellEnd"/>
+      <w:r>
+        <w:rPr>
+          <w:rFonts w:ascii="Calibri" w:eastAsia="Times New Roman" w:hAnsi="Calibri" w:cs="Calibri"/>
+          <w:color w:val="000000"/>
+          <w:lang w:eastAsia="en-AU"/>
+        </w:rPr>
+        <w:t>: Sur La Table – US retail company)</w:t>
       </w:r>
     </w:p>
     <w:p>
@@ -984,7 +1218,25 @@
           <w:color w:val="000000"/>
           <w:lang w:eastAsia="en-AU"/>
         </w:rPr>
-        <w:t xml:space="preserve"> (Eg: Addison Lee- London based car service company)</w:t>
+        <w:t xml:space="preserve"> (</w:t>
+      </w:r>
+      <w:proofErr w:type="spellStart"/>
+      <w:r>
+        <w:rPr>
+          <w:rFonts w:ascii="Calibri" w:eastAsia="Times New Roman" w:hAnsi="Calibri" w:cs="Calibri"/>
+          <w:color w:val="000000"/>
+          <w:lang w:eastAsia="en-AU"/>
+        </w:rPr>
+        <w:t>Eg</w:t>
+      </w:r>
+      <w:proofErr w:type="spellEnd"/>
+      <w:r>
+        <w:rPr>
+          <w:rFonts w:ascii="Calibri" w:eastAsia="Times New Roman" w:hAnsi="Calibri" w:cs="Calibri"/>
+          <w:color w:val="000000"/>
+          <w:lang w:eastAsia="en-AU"/>
+        </w:rPr>
+        <w:t>: Addison Lee- London based car service company)</w:t>
       </w:r>
     </w:p>
     <w:p>
@@ -1008,7 +1260,25 @@
           <w:color w:val="000000"/>
           <w:lang w:eastAsia="en-AU"/>
         </w:rPr>
-        <w:t>Easy to construct infrastructure to accommodate business growth (Eg: Spotify – music streaming service)</w:t>
+        <w:t>Easy to construct infrastructure to accommodate business growth (</w:t>
+      </w:r>
+      <w:proofErr w:type="spellStart"/>
+      <w:r>
+        <w:rPr>
+          <w:rFonts w:ascii="Calibri" w:eastAsia="Times New Roman" w:hAnsi="Calibri" w:cs="Calibri"/>
+          <w:color w:val="000000"/>
+          <w:lang w:eastAsia="en-AU"/>
+        </w:rPr>
+        <w:t>Eg</w:t>
+      </w:r>
+      <w:proofErr w:type="spellEnd"/>
+      <w:r>
+        <w:rPr>
+          <w:rFonts w:ascii="Calibri" w:eastAsia="Times New Roman" w:hAnsi="Calibri" w:cs="Calibri"/>
+          <w:color w:val="000000"/>
+          <w:lang w:eastAsia="en-AU"/>
+        </w:rPr>
+        <w:t>: Spotify – music streaming service)</w:t>
       </w:r>
     </w:p>
     <w:p>
@@ -1032,7 +1302,25 @@
           <w:color w:val="000000"/>
           <w:lang w:eastAsia="en-AU"/>
         </w:rPr>
-        <w:t>Enables to give real-time access to data (Eg: New Relic-Application monitoring company provides real-time information about prospective customers to field sales team by processing large volumes of Salesforce data and connect that data securely to Amazon RDS)</w:t>
+        <w:t>Enables to give real-time access to data (</w:t>
+      </w:r>
+      <w:proofErr w:type="spellStart"/>
+      <w:r>
+        <w:rPr>
+          <w:rFonts w:ascii="Calibri" w:eastAsia="Times New Roman" w:hAnsi="Calibri" w:cs="Calibri"/>
+          <w:color w:val="000000"/>
+          <w:lang w:eastAsia="en-AU"/>
+        </w:rPr>
+        <w:t>Eg</w:t>
+      </w:r>
+      <w:proofErr w:type="spellEnd"/>
+      <w:r>
+        <w:rPr>
+          <w:rFonts w:ascii="Calibri" w:eastAsia="Times New Roman" w:hAnsi="Calibri" w:cs="Calibri"/>
+          <w:color w:val="000000"/>
+          <w:lang w:eastAsia="en-AU"/>
+        </w:rPr>
+        <w:t>: New Relic-Application monitoring company provides real-time information about prospective customers to field sales team by processing large volumes of Salesforce data and connect that data securely to Amazon RDS)</w:t>
       </w:r>
     </w:p>
     <w:p>
@@ -1056,7 +1344,25 @@
           <w:color w:val="000000"/>
           <w:lang w:eastAsia="en-AU"/>
         </w:rPr>
-        <w:t>Easy to synchronize data (Eg: GANT – Apparel retailer benefitted by synchronizing their inventory data stored in disparate systems to correctly display their available stock on their websites)</w:t>
+        <w:t>Easy to synchronize data (</w:t>
+      </w:r>
+      <w:proofErr w:type="spellStart"/>
+      <w:r>
+        <w:rPr>
+          <w:rFonts w:ascii="Calibri" w:eastAsia="Times New Roman" w:hAnsi="Calibri" w:cs="Calibri"/>
+          <w:color w:val="000000"/>
+          <w:lang w:eastAsia="en-AU"/>
+        </w:rPr>
+        <w:t>Eg</w:t>
+      </w:r>
+      <w:proofErr w:type="spellEnd"/>
+      <w:r>
+        <w:rPr>
+          <w:rFonts w:ascii="Calibri" w:eastAsia="Times New Roman" w:hAnsi="Calibri" w:cs="Calibri"/>
+          <w:color w:val="000000"/>
+          <w:lang w:eastAsia="en-AU"/>
+        </w:rPr>
+        <w:t>: GANT – Apparel retailer benefitted by synchronizing their inventory data stored in disparate systems to correctly display their available stock on their websites)</w:t>
       </w:r>
     </w:p>
     <w:p>
@@ -1096,27 +1402,67 @@
           <w:color w:val="000000"/>
           <w:lang w:eastAsia="en-AU"/>
         </w:rPr>
-        <w:t>Why would you use AnyPoint Platform?</w:t>
-      </w:r>
-    </w:p>
-    <w:p>
-      <w:pPr>
-        <w:pStyle w:val="ListParagraph"/>
-        <w:spacing w:after="0" w:line="240" w:lineRule="auto"/>
-        <w:jc w:val="both"/>
-        <w:rPr>
-          <w:rFonts w:ascii="Calibri" w:eastAsia="Times New Roman" w:hAnsi="Calibri" w:cs="Calibri"/>
-          <w:color w:val="000000"/>
-          <w:lang w:eastAsia="en-AU"/>
-        </w:rPr>
-      </w:pPr>
-      <w:r>
-        <w:rPr>
-          <w:rFonts w:ascii="Calibri" w:eastAsia="Times New Roman" w:hAnsi="Calibri" w:cs="Calibri"/>
-          <w:color w:val="000000"/>
-          <w:lang w:eastAsia="en-AU"/>
-        </w:rPr>
-        <w:t>I would use Anypoint Platform</w:t>
+        <w:t xml:space="preserve">Why would you use </w:t>
+      </w:r>
+      <w:proofErr w:type="spellStart"/>
+      <w:r>
+        <w:rPr>
+          <w:rFonts w:ascii="Calibri" w:eastAsia="Times New Roman" w:hAnsi="Calibri" w:cs="Calibri"/>
+          <w:b/>
+          <w:bCs/>
+          <w:color w:val="000000"/>
+          <w:lang w:eastAsia="en-AU"/>
+        </w:rPr>
+        <w:t>AnyPoint</w:t>
+      </w:r>
+      <w:proofErr w:type="spellEnd"/>
+      <w:r>
+        <w:rPr>
+          <w:rFonts w:ascii="Calibri" w:eastAsia="Times New Roman" w:hAnsi="Calibri" w:cs="Calibri"/>
+          <w:b/>
+          <w:bCs/>
+          <w:color w:val="000000"/>
+          <w:lang w:eastAsia="en-AU"/>
+        </w:rPr>
+        <w:t xml:space="preserve"> Platform?</w:t>
+      </w:r>
+    </w:p>
+    <w:p>
+      <w:pPr>
+        <w:pStyle w:val="ListParagraph"/>
+        <w:spacing w:after="0" w:line="240" w:lineRule="auto"/>
+        <w:jc w:val="both"/>
+        <w:rPr>
+          <w:rFonts w:ascii="Calibri" w:eastAsia="Times New Roman" w:hAnsi="Calibri" w:cs="Calibri"/>
+          <w:color w:val="000000"/>
+          <w:lang w:eastAsia="en-AU"/>
+        </w:rPr>
+      </w:pPr>
+      <w:r>
+        <w:rPr>
+          <w:rFonts w:ascii="Calibri" w:eastAsia="Times New Roman" w:hAnsi="Calibri" w:cs="Calibri"/>
+          <w:color w:val="000000"/>
+          <w:lang w:eastAsia="en-AU"/>
+        </w:rPr>
+        <w:t xml:space="preserve">I would use </w:t>
+      </w:r>
+      <w:proofErr w:type="spellStart"/>
+      <w:r>
+        <w:rPr>
+          <w:rFonts w:ascii="Calibri" w:eastAsia="Times New Roman" w:hAnsi="Calibri" w:cs="Calibri"/>
+          <w:color w:val="000000"/>
+          <w:lang w:eastAsia="en-AU"/>
+        </w:rPr>
+        <w:t>Anypoint</w:t>
+      </w:r>
+      <w:proofErr w:type="spellEnd"/>
+      <w:r>
+        <w:rPr>
+          <w:rFonts w:ascii="Calibri" w:eastAsia="Times New Roman" w:hAnsi="Calibri" w:cs="Calibri"/>
+          <w:color w:val="000000"/>
+          <w:lang w:eastAsia="en-AU"/>
+        </w:rPr>
+        <w:t xml:space="preserve"> Platform</w:t>
       </w:r>
     </w:p>
     <w:p>
@@ -1701,7 +2047,25 @@
           <w:color w:val="000000"/>
           <w:lang w:eastAsia="en-AU"/>
         </w:rPr>
-        <w:t xml:space="preserve"> services are APIs but all APIs are not web servi</w:t>
+        <w:t xml:space="preserve"> services are </w:t>
+      </w:r>
+      <w:proofErr w:type="gramStart"/>
+      <w:r>
+        <w:rPr>
+          <w:rFonts w:ascii="Calibri" w:eastAsia="Times New Roman" w:hAnsi="Calibri" w:cs="Calibri"/>
+          <w:color w:val="000000"/>
+          <w:lang w:eastAsia="en-AU"/>
+        </w:rPr>
+        <w:t>APIs</w:t>
+      </w:r>
+      <w:proofErr w:type="gramEnd"/>
+      <w:r>
+        <w:rPr>
+          <w:rFonts w:ascii="Calibri" w:eastAsia="Times New Roman" w:hAnsi="Calibri" w:cs="Calibri"/>
+          <w:color w:val="000000"/>
+          <w:lang w:eastAsia="en-AU"/>
+        </w:rPr>
+        <w:t xml:space="preserve"> but all APIs are not web servi</w:t>
       </w:r>
       <w:r>
         <w:rPr>
@@ -1778,7 +2142,25 @@
           <w:lang w:eastAsia="en-AU"/>
         </w:rPr>
         <w:lastRenderedPageBreak/>
-        <w:t>There are three different options of securing APIs using the capabilities of Anypoint Platform and existing framework and services.</w:t>
+        <w:t xml:space="preserve">There are three different options of securing APIs using the capabilities of </w:t>
+      </w:r>
+      <w:proofErr w:type="spellStart"/>
+      <w:r>
+        <w:rPr>
+          <w:rFonts w:ascii="Calibri" w:eastAsia="Times New Roman" w:hAnsi="Calibri" w:cs="Calibri"/>
+          <w:color w:val="000000"/>
+          <w:lang w:eastAsia="en-AU"/>
+        </w:rPr>
+        <w:t>Anypoint</w:t>
+      </w:r>
+      <w:proofErr w:type="spellEnd"/>
+      <w:r>
+        <w:rPr>
+          <w:rFonts w:ascii="Calibri" w:eastAsia="Times New Roman" w:hAnsi="Calibri" w:cs="Calibri"/>
+          <w:color w:val="000000"/>
+          <w:lang w:eastAsia="en-AU"/>
+        </w:rPr>
+        <w:t xml:space="preserve"> Platform and existing framework and services.</w:t>
       </w:r>
     </w:p>
     <w:p>
@@ -1824,7 +2206,25 @@
           <w:color w:val="000000"/>
           <w:lang w:eastAsia="en-AU"/>
         </w:rPr>
-        <w:t xml:space="preserve"> of the Anypoint Platform</w:t>
+        <w:t xml:space="preserve"> of the </w:t>
+      </w:r>
+      <w:proofErr w:type="spellStart"/>
+      <w:r>
+        <w:rPr>
+          <w:rFonts w:ascii="Calibri" w:eastAsia="Times New Roman" w:hAnsi="Calibri" w:cs="Calibri"/>
+          <w:color w:val="000000"/>
+          <w:lang w:eastAsia="en-AU"/>
+        </w:rPr>
+        <w:t>Anypoint</w:t>
+      </w:r>
+      <w:proofErr w:type="spellEnd"/>
+      <w:r>
+        <w:rPr>
+          <w:rFonts w:ascii="Calibri" w:eastAsia="Times New Roman" w:hAnsi="Calibri" w:cs="Calibri"/>
+          <w:color w:val="000000"/>
+          <w:lang w:eastAsia="en-AU"/>
+        </w:rPr>
+        <w:t xml:space="preserve"> Platform</w:t>
       </w:r>
       <w:r>
         <w:rPr>
@@ -1856,7 +2256,25 @@
           <w:color w:val="000000"/>
           <w:lang w:eastAsia="en-AU"/>
         </w:rPr>
-        <w:t xml:space="preserve">API Gateway which acts as the point of enforcement of policies. So we can now attach API policies to the endpoints and secure them efficiently without changing underlying code. This is the most efficient way of securing the API as </w:t>
+        <w:t xml:space="preserve">API Gateway which acts as the point of enforcement of policies. </w:t>
+      </w:r>
+      <w:proofErr w:type="gramStart"/>
+      <w:r>
+        <w:rPr>
+          <w:rFonts w:ascii="Calibri" w:eastAsia="Times New Roman" w:hAnsi="Calibri" w:cs="Calibri"/>
+          <w:color w:val="000000"/>
+          <w:lang w:eastAsia="en-AU"/>
+        </w:rPr>
+        <w:t>So</w:t>
+      </w:r>
+      <w:proofErr w:type="gramEnd"/>
+      <w:r>
+        <w:rPr>
+          <w:rFonts w:ascii="Calibri" w:eastAsia="Times New Roman" w:hAnsi="Calibri" w:cs="Calibri"/>
+          <w:color w:val="000000"/>
+          <w:lang w:eastAsia="en-AU"/>
+        </w:rPr>
+        <w:t xml:space="preserve"> we can now attach API policies to the endpoints and secure them efficiently without changing underlying code. This is the most efficient way of securing the API as </w:t>
       </w:r>
       <w:r>
         <w:rPr>
@@ -1872,7 +2290,25 @@
           <w:color w:val="000000"/>
           <w:lang w:eastAsia="en-AU"/>
         </w:rPr>
-        <w:t xml:space="preserve"> API Manager are tightly integrated with Anypoint Platform and does not require us to worry about firewall or tunnels. The policies can also be added or removed easily without any custom coding or redeployments involved.</w:t>
+        <w:t xml:space="preserve"> API Manager are tightly integrated with </w:t>
+      </w:r>
+      <w:proofErr w:type="spellStart"/>
+      <w:r>
+        <w:rPr>
+          <w:rFonts w:ascii="Calibri" w:eastAsia="Times New Roman" w:hAnsi="Calibri" w:cs="Calibri"/>
+          <w:color w:val="000000"/>
+          <w:lang w:eastAsia="en-AU"/>
+        </w:rPr>
+        <w:t>Anypoint</w:t>
+      </w:r>
+      <w:proofErr w:type="spellEnd"/>
+      <w:r>
+        <w:rPr>
+          <w:rFonts w:ascii="Calibri" w:eastAsia="Times New Roman" w:hAnsi="Calibri" w:cs="Calibri"/>
+          <w:color w:val="000000"/>
+          <w:lang w:eastAsia="en-AU"/>
+        </w:rPr>
+        <w:t xml:space="preserve"> Platform and does not require us to worry about firewall or tunnels. The policies can also be added or removed easily without any custom coding or redeployments involved.</w:t>
       </w:r>
     </w:p>
     <w:p>
@@ -1959,7 +2395,43 @@
           <w:color w:val="000000"/>
           <w:lang w:eastAsia="en-AU"/>
         </w:rPr>
-        <w:t>API-led connectivity approach to integration increases agility, speed and productivity. This approach solves the problem of traditional approaches like Point-to-point integration unable accommodate dramatical changes in technologies that require several applications to integrate data, applications and devices.</w:t>
+        <w:t xml:space="preserve">API-led connectivity approach to integration increases agility, </w:t>
+      </w:r>
+      <w:proofErr w:type="gramStart"/>
+      <w:r>
+        <w:rPr>
+          <w:rFonts w:ascii="Calibri" w:eastAsia="Times New Roman" w:hAnsi="Calibri" w:cs="Calibri"/>
+          <w:color w:val="000000"/>
+          <w:lang w:eastAsia="en-AU"/>
+        </w:rPr>
+        <w:t>speed</w:t>
+      </w:r>
+      <w:proofErr w:type="gramEnd"/>
+      <w:r>
+        <w:rPr>
+          <w:rFonts w:ascii="Calibri" w:eastAsia="Times New Roman" w:hAnsi="Calibri" w:cs="Calibri"/>
+          <w:color w:val="000000"/>
+          <w:lang w:eastAsia="en-AU"/>
+        </w:rPr>
+        <w:t xml:space="preserve"> and productivity. This approach solves the problem of traditional approaches like Point-to-point integration unable accommodate dramatical changes in technologies that require several applications to integrate data, </w:t>
+      </w:r>
+      <w:proofErr w:type="gramStart"/>
+      <w:r>
+        <w:rPr>
+          <w:rFonts w:ascii="Calibri" w:eastAsia="Times New Roman" w:hAnsi="Calibri" w:cs="Calibri"/>
+          <w:color w:val="000000"/>
+          <w:lang w:eastAsia="en-AU"/>
+        </w:rPr>
+        <w:t>applications</w:t>
+      </w:r>
+      <w:proofErr w:type="gramEnd"/>
+      <w:r>
+        <w:rPr>
+          <w:rFonts w:ascii="Calibri" w:eastAsia="Times New Roman" w:hAnsi="Calibri" w:cs="Calibri"/>
+          <w:color w:val="000000"/>
+          <w:lang w:eastAsia="en-AU"/>
+        </w:rPr>
+        <w:t xml:space="preserve"> and devices.</w:t>
       </w:r>
     </w:p>
     <w:p>
@@ -2179,6 +2651,38 @@
     <w:p>
       <w:pPr>
         <w:pStyle w:val="ListParagraph"/>
+        <w:spacing w:after="0" w:line="240" w:lineRule="auto"/>
+        <w:jc w:val="both"/>
+        <w:rPr>
+          <w:rFonts w:ascii="Calibri" w:eastAsia="Times New Roman" w:hAnsi="Calibri" w:cs="Calibri"/>
+          <w:color w:val="000000"/>
+          <w:lang w:eastAsia="en-AU"/>
+        </w:rPr>
+      </w:pPr>
+      <w:r>
+        <w:rPr>
+          <w:rFonts w:ascii="Calibri" w:eastAsia="Times New Roman" w:hAnsi="Calibri" w:cs="Calibri"/>
+          <w:color w:val="000000"/>
+          <w:lang w:eastAsia="en-AU"/>
+        </w:rPr>
+        <w:t>re-usable assets</w:t>
+      </w:r>
+    </w:p>
+    <w:p>
+      <w:pPr>
+        <w:pStyle w:val="ListParagraph"/>
+        <w:spacing w:after="0" w:line="240" w:lineRule="auto"/>
+        <w:jc w:val="both"/>
+        <w:rPr>
+          <w:rFonts w:ascii="Calibri" w:eastAsia="Times New Roman" w:hAnsi="Calibri" w:cs="Calibri"/>
+          <w:color w:val="000000"/>
+          <w:lang w:eastAsia="en-AU"/>
+        </w:rPr>
+      </w:pPr>
+    </w:p>
+    <w:p>
+      <w:pPr>
+        <w:pStyle w:val="ListParagraph"/>
         <w:numPr>
           <w:ilvl w:val="0"/>
           <w:numId w:val="3"/>
@@ -2203,6 +2707,172 @@
         </w:rPr>
         <w:t>What is C4E? What is the goal for C4E?</w:t>
       </w:r>
+    </w:p>
+    <w:p>
+      <w:pPr>
+        <w:pStyle w:val="ListParagraph"/>
+        <w:jc w:val="both"/>
+        <w:rPr>
+          <w:rFonts w:ascii="Times New Roman" w:eastAsia="Times New Roman" w:hAnsi="Times New Roman" w:cs="Times New Roman"/>
+          <w:sz w:val="24"/>
+          <w:szCs w:val="24"/>
+          <w:lang w:eastAsia="en-AU"/>
+        </w:rPr>
+      </w:pPr>
+      <w:r>
+        <w:rPr>
+          <w:rFonts w:ascii="Times New Roman" w:eastAsia="Times New Roman" w:hAnsi="Times New Roman" w:cs="Times New Roman"/>
+          <w:sz w:val="24"/>
+          <w:szCs w:val="24"/>
+          <w:lang w:eastAsia="en-AU"/>
+        </w:rPr>
+        <w:t xml:space="preserve">Centre for Enablement, commonly known as </w:t>
+      </w:r>
+      <w:r>
+        <w:rPr>
+          <w:rFonts w:ascii="Times New Roman" w:eastAsia="Times New Roman" w:hAnsi="Times New Roman" w:cs="Times New Roman"/>
+          <w:sz w:val="24"/>
+          <w:szCs w:val="24"/>
+          <w:lang w:eastAsia="en-AU"/>
+        </w:rPr>
+        <w:t>C4E is a cross-functional team — typically staffed with members from central IT, line-of-business departments, and digital innovation teams</w:t>
+      </w:r>
+      <w:r>
+        <w:rPr>
+          <w:rFonts w:ascii="Times New Roman" w:eastAsia="Times New Roman" w:hAnsi="Times New Roman" w:cs="Times New Roman"/>
+          <w:sz w:val="24"/>
+          <w:szCs w:val="24"/>
+          <w:lang w:eastAsia="en-AU"/>
+        </w:rPr>
+        <w:t>. This group drives the cultural change in IT operating model. They are</w:t>
+      </w:r>
+      <w:r>
+        <w:rPr>
+          <w:rFonts w:ascii="Times New Roman" w:eastAsia="Times New Roman" w:hAnsi="Times New Roman" w:cs="Times New Roman"/>
+          <w:sz w:val="24"/>
+          <w:szCs w:val="24"/>
+          <w:lang w:eastAsia="en-AU"/>
+        </w:rPr>
+        <w:t xml:space="preserve"> charged with productizing, publishing, and harvesting reusable assets and best practices.</w:t>
+      </w:r>
+      <w:r>
+        <w:rPr>
+          <w:rFonts w:ascii="Times New Roman" w:eastAsia="Times New Roman" w:hAnsi="Times New Roman" w:cs="Times New Roman"/>
+          <w:sz w:val="24"/>
+          <w:szCs w:val="24"/>
+          <w:lang w:eastAsia="en-AU"/>
+        </w:rPr>
+        <w:t xml:space="preserve"> In simple words, C4E is monitors the consumption and production of reusable assets in the projects.</w:t>
+      </w:r>
+    </w:p>
+    <w:p>
+      <w:pPr>
+        <w:pStyle w:val="ListParagraph"/>
+        <w:jc w:val="both"/>
+        <w:rPr>
+          <w:rFonts w:ascii="Times New Roman" w:eastAsia="Times New Roman" w:hAnsi="Times New Roman" w:cs="Times New Roman"/>
+          <w:sz w:val="24"/>
+          <w:szCs w:val="24"/>
+          <w:lang w:eastAsia="en-AU"/>
+        </w:rPr>
+      </w:pPr>
+      <w:r>
+        <w:rPr>
+          <w:rFonts w:ascii="Times New Roman" w:eastAsia="Times New Roman" w:hAnsi="Times New Roman" w:cs="Times New Roman"/>
+          <w:sz w:val="24"/>
+          <w:szCs w:val="24"/>
+          <w:lang w:eastAsia="en-AU"/>
+        </w:rPr>
+        <w:t>The Central IT team creates or fetches data and core assets for the organisation. This enables the Line of Businesses (</w:t>
+      </w:r>
+      <w:proofErr w:type="spellStart"/>
+      <w:r>
+        <w:rPr>
+          <w:rFonts w:ascii="Times New Roman" w:eastAsia="Times New Roman" w:hAnsi="Times New Roman" w:cs="Times New Roman"/>
+          <w:sz w:val="24"/>
+          <w:szCs w:val="24"/>
+          <w:lang w:eastAsia="en-AU"/>
+        </w:rPr>
+        <w:t>LoB</w:t>
+      </w:r>
+      <w:proofErr w:type="spellEnd"/>
+      <w:r>
+        <w:rPr>
+          <w:rFonts w:ascii="Times New Roman" w:eastAsia="Times New Roman" w:hAnsi="Times New Roman" w:cs="Times New Roman"/>
+          <w:sz w:val="24"/>
+          <w:szCs w:val="24"/>
+          <w:lang w:eastAsia="en-AU"/>
+        </w:rPr>
+        <w:t>) the capability to deliver projects independently. Different businesses of an organization can have their own IT teams which use the core assets provided by central IT team. The Innovation team contribute by incessantly giving ideas to improve the operating model, KPIs, productivity and consumption.</w:t>
+      </w:r>
+    </w:p>
+    <w:p>
+      <w:pPr>
+        <w:pStyle w:val="ListParagraph"/>
+        <w:jc w:val="both"/>
+        <w:rPr>
+          <w:rFonts w:ascii="Times New Roman" w:eastAsia="Times New Roman" w:hAnsi="Times New Roman" w:cs="Times New Roman"/>
+          <w:sz w:val="24"/>
+          <w:szCs w:val="24"/>
+          <w:lang w:eastAsia="en-AU"/>
+        </w:rPr>
+      </w:pPr>
+    </w:p>
+    <w:p>
+      <w:pPr>
+        <w:pStyle w:val="ListParagraph"/>
+        <w:jc w:val="both"/>
+        <w:rPr>
+          <w:rFonts w:ascii="Times New Roman" w:eastAsia="Times New Roman" w:hAnsi="Times New Roman" w:cs="Times New Roman"/>
+          <w:sz w:val="24"/>
+          <w:szCs w:val="24"/>
+          <w:lang w:eastAsia="en-AU"/>
+        </w:rPr>
+      </w:pPr>
+      <w:r>
+        <w:rPr>
+          <w:rFonts w:ascii="Times New Roman" w:eastAsia="Times New Roman" w:hAnsi="Times New Roman" w:cs="Times New Roman"/>
+          <w:sz w:val="24"/>
+          <w:szCs w:val="24"/>
+          <w:lang w:eastAsia="en-AU"/>
+        </w:rPr>
+        <w:lastRenderedPageBreak/>
+        <w:t xml:space="preserve">Building a C4E in an </w:t>
+      </w:r>
+      <w:proofErr w:type="gramStart"/>
+      <w:r>
+        <w:rPr>
+          <w:rFonts w:ascii="Times New Roman" w:eastAsia="Times New Roman" w:hAnsi="Times New Roman" w:cs="Times New Roman"/>
+          <w:sz w:val="24"/>
+          <w:szCs w:val="24"/>
+          <w:lang w:eastAsia="en-AU"/>
+        </w:rPr>
+        <w:t>organizations</w:t>
+      </w:r>
+      <w:proofErr w:type="gramEnd"/>
+      <w:r>
+        <w:rPr>
+          <w:rFonts w:ascii="Times New Roman" w:eastAsia="Times New Roman" w:hAnsi="Times New Roman" w:cs="Times New Roman"/>
+          <w:sz w:val="24"/>
+          <w:szCs w:val="24"/>
+          <w:lang w:eastAsia="en-AU"/>
+        </w:rPr>
+        <w:t xml:space="preserve"> ensures shorter delivery cycles, faster time to market, reduced project risk, on-time delivery of integration projects, better adherence to standards and best practices, and higher quality deliverables. </w:t>
+      </w:r>
+    </w:p>
+    <w:p>
+      <w:pPr>
+        <w:pStyle w:val="ListParagraph"/>
+        <w:spacing w:after="0" w:line="240" w:lineRule="auto"/>
+        <w:jc w:val="both"/>
+        <w:rPr>
+          <w:rFonts w:ascii="Calibri" w:eastAsia="Times New Roman" w:hAnsi="Calibri" w:cs="Calibri"/>
+          <w:b/>
+          <w:bCs/>
+          <w:color w:val="000000"/>
+          <w:lang w:eastAsia="en-AU"/>
+        </w:rPr>
+      </w:pPr>
     </w:p>
     <w:p>
       <w:pPr>

</xml_diff>